<commit_message>
Add title to Technical Writing cheatsheet doc
</commit_message>
<xml_diff>
--- a/Technical writing cheatsheet.docx
+++ b/Technical writing cheatsheet.docx
@@ -6,43 +6,59 @@
       <w:pPr>
         <w:pStyle w:val="Title"/>
         <w:spacing w:line="360" w:lineRule="auto"/>
-        <w:rPr>
-          <w:rFonts w:ascii="Times New Roman" w:hAnsi="Times New Roman" w:cs="Times New Roman"/>
-          <w:sz w:val="24"/>
-          <w:szCs w:val="24"/>
-        </w:rPr>
-      </w:pPr>
-      <w:r>
-        <w:rPr>
-          <w:rFonts w:ascii="Times New Roman" w:hAnsi="Times New Roman" w:cs="Times New Roman"/>
-          <w:sz w:val="24"/>
-          <w:szCs w:val="24"/>
-        </w:rPr>
-        <w:t>H</w:t>
-      </w:r>
-      <w:r>
-        <w:rPr>
-          <w:rFonts w:ascii="Times New Roman" w:hAnsi="Times New Roman" w:cs="Times New Roman"/>
-          <w:sz w:val="24"/>
-          <w:szCs w:val="24"/>
-        </w:rPr>
-        <w:t>ere is a technical writing cheat sheet that covers some important concepts and best practices</w:t>
-      </w:r>
-      <w:r>
-        <w:rPr>
-          <w:rFonts w:ascii="Times New Roman" w:hAnsi="Times New Roman" w:cs="Times New Roman"/>
-          <w:sz w:val="24"/>
-          <w:szCs w:val="24"/>
-        </w:rPr>
-        <w:t xml:space="preserve"> I have gather along the why as a Technical writer</w:t>
-      </w:r>
-      <w:r>
-        <w:rPr>
-          <w:rFonts w:ascii="Times New Roman" w:hAnsi="Times New Roman" w:cs="Times New Roman"/>
-          <w:sz w:val="24"/>
-          <w:szCs w:val="24"/>
-        </w:rPr>
-        <w:t>:</w:t>
+        <w:jc w:val="center"/>
+        <w:rPr>
+          <w:rFonts w:ascii="Times New Roman" w:hAnsi="Times New Roman" w:cs="Times New Roman"/>
+          <w:sz w:val="26"/>
+          <w:szCs w:val="26"/>
+          <w:u w:val="single"/>
+        </w:rPr>
+      </w:pPr>
+      <w:r>
+        <w:rPr>
+          <w:rFonts w:ascii="Times New Roman" w:hAnsi="Times New Roman" w:cs="Times New Roman"/>
+          <w:sz w:val="26"/>
+          <w:szCs w:val="26"/>
+          <w:u w:val="single"/>
+        </w:rPr>
+        <w:t>Technical Writing Cheat sheet</w:t>
+      </w:r>
+    </w:p>
+    <w:p>
+      <w:pPr>
+        <w:pStyle w:val="Title"/>
+        <w:spacing w:line="360" w:lineRule="auto"/>
+        <w:rPr>
+          <w:rFonts w:ascii="Times New Roman" w:hAnsi="Times New Roman" w:cs="Times New Roman"/>
+          <w:sz w:val="24"/>
+          <w:szCs w:val="24"/>
+        </w:rPr>
+      </w:pPr>
+      <w:r>
+        <w:rPr>
+          <w:rFonts w:ascii="Times New Roman" w:hAnsi="Times New Roman" w:cs="Times New Roman"/>
+          <w:sz w:val="24"/>
+          <w:szCs w:val="24"/>
+        </w:rPr>
+        <w:t xml:space="preserve">Here is a technical writing cheat sheet that covers some important concepts and best practices I have gather along the why as a </w:t>
+      </w:r>
+      <w:proofErr w:type="gramStart"/>
+      <w:r>
+        <w:rPr>
+          <w:rFonts w:ascii="Times New Roman" w:hAnsi="Times New Roman" w:cs="Times New Roman"/>
+          <w:sz w:val="24"/>
+          <w:szCs w:val="24"/>
+        </w:rPr>
+        <w:t>Technical</w:t>
+      </w:r>
+      <w:proofErr w:type="gramEnd"/>
+      <w:r>
+        <w:rPr>
+          <w:rFonts w:ascii="Times New Roman" w:hAnsi="Times New Roman" w:cs="Times New Roman"/>
+          <w:sz w:val="24"/>
+          <w:szCs w:val="24"/>
+        </w:rPr>
+        <w:t xml:space="preserve"> writer:</w:t>
       </w:r>
     </w:p>
     <w:p>

</xml_diff>